<commit_message>
MD-90 Diff Doc updated
</commit_message>
<xml_diff>
--- a/MD-90/Differences.docx
+++ b/MD-90/Differences.docx
@@ -636,7 +636,7 @@
                 <w:noProof/>
                 <w:webHidden/>
               </w:rPr>
-              <w:t>4</w:t>
+              <w:t>3</w:t>
             </w:r>
             <w:r>
               <w:rPr>
@@ -1068,7 +1068,7 @@
                 <w:noProof/>
                 <w:webHidden/>
               </w:rPr>
-              <w:t>5</w:t>
+              <w:t>4</w:t>
             </w:r>
             <w:r>
               <w:rPr>
@@ -1428,7 +1428,7 @@
                 <w:noProof/>
                 <w:webHidden/>
               </w:rPr>
-              <w:t>6</w:t>
+              <w:t>5</w:t>
             </w:r>
             <w:r>
               <w:rPr>
@@ -2367,7 +2367,7 @@
                 <w:noProof/>
                 <w:webHidden/>
               </w:rPr>
-              <w:t>8</w:t>
+              <w:t>9</w:t>
             </w:r>
             <w:r>
               <w:rPr>
@@ -2427,7 +2427,13 @@
         <w:t xml:space="preserve">systems and </w:t>
       </w:r>
       <w:r>
-        <w:t xml:space="preserve">operation of the MD-90 on the internet. As such, this document is intended to describe the </w:t>
+        <w:t xml:space="preserve">operation of the MD-90 </w:t>
+      </w:r>
+      <w:r>
+        <w:t>available</w:t>
+      </w:r>
+      <w:r>
+        <w:t xml:space="preserve">. As such, this document is intended to describe the </w:t>
       </w:r>
       <w:r>
         <w:t xml:space="preserve">MD-90 </w:t>
@@ -2441,16 +2447,13 @@
         <w:t xml:space="preserve">The MD-90 is very similar to the MD-80 but has several changes to systems. The MD-90 </w:t>
       </w:r>
       <w:r>
-        <w:t xml:space="preserve">Enhanced Flight Deck </w:t>
-      </w:r>
-      <w:r>
-        <w:t xml:space="preserve">(EFD) </w:t>
+        <w:t xml:space="preserve">Enhanced Flight Deck (EFD) </w:t>
       </w:r>
       <w:r>
         <w:t>contains further differences</w:t>
       </w:r>
       <w:r>
-        <w:t xml:space="preserve"> related to updated instrumentation and a push-button overhead panel.</w:t>
+        <w:t>.</w:t>
       </w:r>
     </w:p>
     <w:p/>
@@ -2476,134 +2479,408 @@
     </w:p>
     <w:p>
       <w:r>
-        <w:t>On the MD-80, the difference in engine indications for t</w:t>
-      </w:r>
-      <w:r>
-        <w:t>he Automatic Thrust Restoration (ATR)</w:t>
-      </w:r>
-      <w:r>
-        <w:t xml:space="preserve"> system to activate is </w:t>
-      </w:r>
-      <w:r>
-        <w:t>0.25 EPR or 7% N1</w:t>
+        <w:t>On the MD-80, the difference in engine indications for the Automatic Thrust Restoration (ATR) system to activate is 0.25 EPR or 7% N1.</w:t>
+      </w:r>
+    </w:p>
+    <w:p>
+      <w:r>
+        <w:t>On the MD-90, a difference of 0.1 EPR or 14% N1 is needed.</w:t>
+      </w:r>
+    </w:p>
+    <w:p>
+      <w:r>
+        <w:t>Other conditions required for ATR to activate are identical.</w:t>
+      </w:r>
+    </w:p>
+    <w:p/>
+    <w:p>
+      <w:pPr>
+        <w:pStyle w:val="Heading2"/>
+      </w:pPr>
+      <w:bookmarkStart w:id="5" w:name="_Toc211989207"/>
+      <w:r>
+        <w:t>Flight Mode Annunciator</w:t>
+      </w:r>
+      <w:bookmarkEnd w:id="5"/>
+    </w:p>
+    <w:p>
+      <w:r>
+        <w:t xml:space="preserve">The MD-80 </w:t>
+      </w:r>
+      <w:r>
+        <w:t xml:space="preserve">and standard MD-90 </w:t>
+      </w:r>
+      <w:r>
+        <w:t>F</w:t>
+      </w:r>
+      <w:r>
+        <w:t xml:space="preserve">light </w:t>
+      </w:r>
+      <w:r>
+        <w:t>M</w:t>
+      </w:r>
+      <w:r>
+        <w:t xml:space="preserve">ode </w:t>
+      </w:r>
+      <w:r>
+        <w:t>A</w:t>
+      </w:r>
+      <w:r>
+        <w:t>nnunciator</w:t>
+      </w:r>
+      <w:r>
+        <w:t xml:space="preserve"> (FMA)</w:t>
+      </w:r>
+      <w:r>
+        <w:t xml:space="preserve"> is </w:t>
+      </w:r>
+      <w:r>
+        <w:t>located on its own panel.</w:t>
+      </w:r>
+    </w:p>
+    <w:p>
+      <w:r>
+        <w:t>The MD-90</w:t>
+      </w:r>
+      <w:r>
+        <w:t xml:space="preserve"> </w:t>
+      </w:r>
+      <w:r>
+        <w:t>EFD FMA is located on the top of the Primary Flight Display. Certain mode names are expanded when compared to the MD-80 due to additional room for characters. For example, “RETD” is displayed as the full mode name, “RETARD”.</w:t>
+      </w:r>
+    </w:p>
+    <w:p/>
+    <w:p>
+      <w:pPr>
+        <w:pStyle w:val="Heading2"/>
+      </w:pPr>
+      <w:bookmarkStart w:id="6" w:name="_Toc211989208"/>
+      <w:r>
+        <w:t>Mach Trim</w:t>
+      </w:r>
+      <w:bookmarkEnd w:id="6"/>
+    </w:p>
+    <w:p>
+      <w:r>
+        <w:t>The MD-80 Digital Flight Guidance System (DFGS) adjusts the first officer’s yoke neutral position backwards to counteract mach tuck (nose down effect).</w:t>
+      </w:r>
+    </w:p>
+    <w:p>
+      <w:r>
+        <w:t>On the MD-90, Mach Trim is accomplished via nose up stabilizer commands directly from DFGS. This position offset is removed as the aircraft slows.</w:t>
+      </w:r>
+    </w:p>
+    <w:p/>
+    <w:p>
+      <w:pPr>
+        <w:pStyle w:val="Heading2"/>
+      </w:pPr>
+      <w:bookmarkStart w:id="7" w:name="_Toc211989209"/>
+      <w:r>
+        <w:t>Performance and VNAV</w:t>
+      </w:r>
+      <w:bookmarkEnd w:id="7"/>
+    </w:p>
+    <w:p>
+      <w:r>
+        <w:t xml:space="preserve">MD-80’s equipped with a Performance Management System (PMS) have a </w:t>
+      </w:r>
+      <w:r>
+        <w:t>“</w:t>
+      </w:r>
+      <w:r>
+        <w:t>PERF</w:t>
+      </w:r>
+      <w:r>
+        <w:t>”</w:t>
+      </w:r>
+      <w:r>
+        <w:t xml:space="preserve"> button on the Flight Guidance Control Panel (FGCP). PMS modes are available on the Autoflight system.</w:t>
+      </w:r>
+    </w:p>
+    <w:p>
+      <w:r>
+        <w:t xml:space="preserve">On the MD-90, PMS is not installed. The FGCP has </w:t>
+      </w:r>
+      <w:r>
+        <w:t>“</w:t>
+      </w:r>
+      <w:r>
+        <w:t>VNAV</w:t>
+      </w:r>
+      <w:r>
+        <w:t>”</w:t>
+      </w:r>
+      <w:r>
+        <w:t xml:space="preserve"> and </w:t>
+      </w:r>
+      <w:r>
+        <w:t>“</w:t>
+      </w:r>
+      <w:r>
+        <w:t>FMS OVRD</w:t>
+      </w:r>
+      <w:r>
+        <w:t>”</w:t>
+      </w:r>
+      <w:r>
+        <w:t xml:space="preserve"> buttons and VNAV modes are available on the Autoflight system. This is identical to MD-80’s equipped with Honeywell AFMS.</w:t>
+      </w:r>
+    </w:p>
+    <w:p>
+      <w:pPr>
+        <w:pStyle w:val="Heading1"/>
+      </w:pPr>
+      <w:bookmarkStart w:id="8" w:name="_Toc211989210"/>
+      <w:r>
+        <w:lastRenderedPageBreak/>
+        <w:t xml:space="preserve">Auxiliary </w:t>
+      </w:r>
+      <w:r>
+        <w:t>Power Unit</w:t>
+      </w:r>
+      <w:bookmarkEnd w:id="8"/>
+    </w:p>
+    <w:p>
+      <w:r>
+        <w:t xml:space="preserve">On the MD-80, the Auxiliary Power Unit (APU) is the Garrett </w:t>
+      </w:r>
+      <w:r>
+        <w:t>GTCP85-98DHF</w:t>
+      </w:r>
+      <w:r>
+        <w:t>. No Engine Control Unit (ECU) is installed.</w:t>
+      </w:r>
+    </w:p>
+    <w:p>
+      <w:r>
+        <w:t>On the MD-90, a more capable AlliedSignal 131-9D APU is installed. The APU is controlled by the ECU.</w:t>
+      </w:r>
+    </w:p>
+    <w:p/>
+    <w:p>
+      <w:pPr>
+        <w:pStyle w:val="Heading1"/>
+      </w:pPr>
+      <w:bookmarkStart w:id="9" w:name="_Toc211989211"/>
+      <w:r>
+        <w:t>Electrical System</w:t>
+      </w:r>
+      <w:bookmarkEnd w:id="9"/>
+    </w:p>
+    <w:p>
+      <w:pPr>
+        <w:pStyle w:val="Heading2"/>
+      </w:pPr>
+      <w:bookmarkStart w:id="10" w:name="_Toc211989212"/>
+      <w:r>
+        <w:t>APU and External Power</w:t>
+      </w:r>
+      <w:bookmarkEnd w:id="10"/>
+    </w:p>
+    <w:p>
+      <w:r>
+        <w:t>On the MD-80, APU and external power have their own connections to the left and right AC buses. There are switches to control each connection.</w:t>
+      </w:r>
+    </w:p>
+    <w:p>
+      <w:r>
+        <w:t>On the MD-90, APU and external power connect to the AC Tie bus “in-between” the tie switches. The tie switches can be moved to the “OPEN” position to prevent APU or external power from being connected to the respective AC bus.</w:t>
+      </w:r>
+    </w:p>
+    <w:p>
+      <w:r>
+        <w:t>The MD-90 is unique in that the external power switch is normally in the “ON” position. The relay connecting external power to the tie bus is controlled by the Electrical Power Control Unit (EPCU).</w:t>
+      </w:r>
+    </w:p>
+    <w:p/>
+    <w:p>
+      <w:pPr>
+        <w:pStyle w:val="Heading2"/>
+      </w:pPr>
+      <w:bookmarkStart w:id="11" w:name="_Toc211989213"/>
+      <w:r>
+        <w:t>Batteries</w:t>
+      </w:r>
+      <w:bookmarkEnd w:id="11"/>
+    </w:p>
+    <w:p>
+      <w:r>
+        <w:t>The MD-80 has two 14-volt batteries in series.</w:t>
+      </w:r>
+      <w:r>
+        <w:t xml:space="preserve"> </w:t>
+      </w:r>
+      <w:r>
+        <w:t>The MD-90 has three 9-volt batteries in series</w:t>
+      </w:r>
+      <w:r>
+        <w:t xml:space="preserve"> with longer runtime</w:t>
       </w:r>
       <w:r>
         <w:t>.</w:t>
       </w:r>
     </w:p>
-    <w:p>
-      <w:r>
-        <w:t xml:space="preserve">On the MD-90, a difference of </w:t>
-      </w:r>
-      <w:r>
-        <w:t>0.1 EPR or 14% N1</w:t>
-      </w:r>
-      <w:r>
-        <w:t xml:space="preserve"> is needed.</w:t>
-      </w:r>
-    </w:p>
-    <w:p>
-      <w:r>
-        <w:t>Other conditions required for ATR to activate are identical.</w:t>
-      </w:r>
-    </w:p>
     <w:p/>
     <w:p>
       <w:pPr>
         <w:pStyle w:val="Heading2"/>
       </w:pPr>
-      <w:bookmarkStart w:id="5" w:name="_Toc211989207"/>
-      <w:r>
-        <w:t>Flight Mode Annunciator</w:t>
-      </w:r>
-      <w:bookmarkEnd w:id="5"/>
-    </w:p>
-    <w:p>
-      <w:r>
-        <w:t xml:space="preserve">The MD-80 </w:t>
-      </w:r>
-      <w:r>
-        <w:t xml:space="preserve">and standard MD-90 </w:t>
-      </w:r>
-      <w:r>
-        <w:t>F</w:t>
-      </w:r>
-      <w:r>
-        <w:t xml:space="preserve">light </w:t>
-      </w:r>
-      <w:r>
-        <w:t>M</w:t>
-      </w:r>
-      <w:r>
-        <w:t xml:space="preserve">ode </w:t>
-      </w:r>
-      <w:r>
-        <w:t>A</w:t>
-      </w:r>
-      <w:r>
-        <w:t>nnunciator</w:t>
-      </w:r>
-      <w:r>
-        <w:t xml:space="preserve"> (FMA)</w:t>
-      </w:r>
-      <w:r>
-        <w:t xml:space="preserve"> is </w:t>
-      </w:r>
-      <w:r>
-        <w:t>located on its own panel.</w:t>
-      </w:r>
-    </w:p>
-    <w:p>
-      <w:r>
-        <w:t>The MD-90</w:t>
+      <w:bookmarkStart w:id="12" w:name="_Toc211989214"/>
+      <w:r>
+        <w:t>Emergency Power</w:t>
+      </w:r>
+      <w:bookmarkEnd w:id="12"/>
+    </w:p>
+    <w:p>
+      <w:r>
+        <w:t>The MD-80 emergency power can be selected “OFF” or “ON”.</w:t>
+      </w:r>
+    </w:p>
+    <w:p>
+      <w:r>
+        <w:t>The MD-90 emergency power can be armed by moving the knob to the “ARM” position. If armed, emergency power will automatically turn on if power is lost to the emergency AC, emergency DC, or transfer DC buses.</w:t>
+      </w:r>
+    </w:p>
+    <w:p/>
+    <w:p>
+      <w:pPr>
+        <w:pStyle w:val="Heading2"/>
+      </w:pPr>
+      <w:bookmarkStart w:id="13" w:name="_Toc211989215"/>
+      <w:r>
+        <w:t>Electrical Power Control Unit</w:t>
+      </w:r>
+      <w:bookmarkEnd w:id="13"/>
+    </w:p>
+    <w:p>
+      <w:r>
+        <w:t>The MD-80 electrical system is controlled manually aside from a few automatic functions. There may be a break in power when transferring sources of various buses.</w:t>
+      </w:r>
+    </w:p>
+    <w:p>
+      <w:r>
+        <w:t>Some of the MD-90 electrical system is controlled by the Electrical Power Control Panel (EPCU). The EPCU will parallel sources to buses in order to prevent a break in power when transferring. The EPCU also controls the AC and DC bus ties as well as emergency power.</w:t>
+      </w:r>
+    </w:p>
+    <w:p/>
+    <w:p>
+      <w:pPr>
+        <w:pStyle w:val="Heading2"/>
+      </w:pPr>
+      <w:bookmarkStart w:id="14" w:name="_Toc211989216"/>
+      <w:r>
+        <w:lastRenderedPageBreak/>
+        <w:t>Engine Generators</w:t>
+      </w:r>
+      <w:bookmarkEnd w:id="14"/>
+    </w:p>
+    <w:p>
+      <w:r>
+        <w:t>On the MD-80, engine electrical power is provided</w:t>
+      </w:r>
+      <w:r>
+        <w:t xml:space="preserve"> conventionally</w:t>
+      </w:r>
+      <w:r>
+        <w:t xml:space="preserve"> via an Integrated Drive Generator (IDG) and Constant Speed Drive (CSD).</w:t>
+      </w:r>
+    </w:p>
+    <w:p>
+      <w:r>
+        <w:t xml:space="preserve">There are not IDGs or CSDs on the MD-90. Engine electrical power is provided via </w:t>
+      </w:r>
+      <w:r>
+        <w:t>a Variable Speed Constant Frequency (VSCF) system. The generators output 232-400VAC 800-1600Hz which is converted into DC power before being converted to 115VAC 400Hz.</w:t>
+      </w:r>
+    </w:p>
+    <w:p>
+      <w:r>
+        <w:t>Separate cooling is provided for the VSCFs in the E/E compartment in the front of the airplane.</w:t>
+      </w:r>
+    </w:p>
+    <w:p/>
+    <w:p>
+      <w:pPr>
+        <w:pStyle w:val="Heading2"/>
+      </w:pPr>
+      <w:bookmarkStart w:id="15" w:name="_Toc211989217"/>
+      <w:r>
+        <w:t>Tie Buses</w:t>
+      </w:r>
+      <w:bookmarkEnd w:id="15"/>
+    </w:p>
+    <w:p>
+      <w:r>
+        <w:t>The MD-80 tie bus is controlled by a single switch. The normal position is “AUTO”.</w:t>
+      </w:r>
+    </w:p>
+    <w:p>
+      <w:r>
+        <w:t>The MD-90 has two switches controlling the tie</w:t>
+      </w:r>
+      <w:r>
+        <w:t>, one for each side system</w:t>
+      </w:r>
+      <w:r>
+        <w:t>. The normal position of both switches is “AUTO”.</w:t>
+      </w:r>
+      <w:r>
+        <w:t xml:space="preserve"> APU and external power connect “in-between” these switches.</w:t>
+      </w:r>
+    </w:p>
+    <w:p/>
+    <w:p>
+      <w:pPr>
+        <w:pStyle w:val="Heading1"/>
+      </w:pPr>
+      <w:bookmarkStart w:id="16" w:name="_Toc211989218"/>
+      <w:r>
+        <w:t>Engines</w:t>
+      </w:r>
+      <w:bookmarkEnd w:id="16"/>
+    </w:p>
+    <w:p>
+      <w:r>
+        <w:t>The MD-80 has two Pratt &amp; Whitney JT8D-200 engines. The engines are controlled conventionally via cables from the throttles to the fuel control units.</w:t>
+      </w:r>
+      <w:r>
+        <w:t xml:space="preserve"> Reverse thrust is accomplished via clamshell buckets.</w:t>
+      </w:r>
+    </w:p>
+    <w:p>
+      <w:r>
+        <w:t>The MD-90 has two high-bypass, higher thrust, more efficient, International Aero Engines V2500 engines. The engines are controlled by signals from the throttles to Full Authority Digital Engine Control (FADEC) units installed on each engine.</w:t>
+      </w:r>
+      <w:r>
+        <w:t xml:space="preserve"> Reverse thrust is cascade-style. Activation above 60 knots provide 1.3 EPR of thrust. Below 60 knots, only 1.07 EPR is available.</w:t>
+      </w:r>
+    </w:p>
+    <w:p/>
+    <w:p>
+      <w:pPr>
+        <w:pStyle w:val="Heading2"/>
+      </w:pPr>
+      <w:bookmarkStart w:id="17" w:name="_Toc211989219"/>
+      <w:r>
+        <w:t>Automatic Reserve Thrust</w:t>
+      </w:r>
+      <w:bookmarkEnd w:id="17"/>
+    </w:p>
+    <w:p>
+      <w:r>
+        <w:t>On the MD-80,</w:t>
       </w:r>
       <w:r>
         <w:t xml:space="preserve"> </w:t>
       </w:r>
       <w:r>
-        <w:t>EFD FMA is located on the top of the Primary Flight Display. Certain mode names are expanded when compared to the MD-80 due to additional room for characters. For example, “RETD” is displayed as the full mode name, “RETARD”.</w:t>
-      </w:r>
-    </w:p>
-    <w:p>
-      <w:r>
-        <w:rPr>
-          <w:noProof/>
-        </w:rPr>
-        <w:drawing>
-          <wp:inline distT="0" distB="0" distL="0" distR="0" wp14:anchorId="2E81B812" wp14:editId="20C7026E">
-            <wp:extent cx="5943600" cy="613410"/>
-            <wp:effectExtent l="0" t="0" r="0" b="0"/>
-            <wp:docPr id="1520850425" name="Picture 1"/>
-            <wp:cNvGraphicFramePr>
-              <a:graphicFrameLocks xmlns:a="http://schemas.openxmlformats.org/drawingml/2006/main" noChangeAspect="1"/>
-            </wp:cNvGraphicFramePr>
-            <a:graphic xmlns:a="http://schemas.openxmlformats.org/drawingml/2006/main">
-              <a:graphicData uri="http://schemas.openxmlformats.org/drawingml/2006/picture">
-                <pic:pic xmlns:pic="http://schemas.openxmlformats.org/drawingml/2006/picture">
-                  <pic:nvPicPr>
-                    <pic:cNvPr id="1520850425" name=""/>
-                    <pic:cNvPicPr/>
-                  </pic:nvPicPr>
-                  <pic:blipFill>
-                    <a:blip r:embed="rId14"/>
-                    <a:stretch>
-                      <a:fillRect/>
-                    </a:stretch>
-                  </pic:blipFill>
-                  <pic:spPr>
-                    <a:xfrm>
-                      <a:off x="0" y="0"/>
-                      <a:ext cx="5943600" cy="613410"/>
-                    </a:xfrm>
-                    <a:prstGeom prst="rect">
-                      <a:avLst/>
-                    </a:prstGeom>
-                  </pic:spPr>
-                </pic:pic>
-              </a:graphicData>
-            </a:graphic>
-          </wp:inline>
-        </w:drawing>
+        <w:t>if an engine fails during takeoff, the Automatic Reserve Thrust (ART) system automatically increases engine thrust on the remaining engine from normal to maximum takeoff thrust. ART is disarmed for FLEX takeoff.</w:t>
+      </w:r>
+    </w:p>
+    <w:p>
+      <w:r>
+        <w:t>On the MD-90, ART is not installed. This is not to be confused with Automatic Thrust Restoration (ATR), which is still available.</w:t>
       </w:r>
     </w:p>
     <w:p/>
@@ -2611,975 +2888,508 @@
       <w:pPr>
         <w:pStyle w:val="Heading2"/>
       </w:pPr>
-      <w:bookmarkStart w:id="6" w:name="_Toc211989208"/>
-      <w:r>
-        <w:t>Mach Trim</w:t>
-      </w:r>
-      <w:bookmarkEnd w:id="6"/>
-    </w:p>
-    <w:p>
-      <w:r>
-        <w:t>The MD-80 Digital Flight Guidance System (DFGS) adjusts the first officer’s yoke neutral position backwards to counteract mach tuck (nose down effect).</w:t>
-      </w:r>
-    </w:p>
-    <w:p>
-      <w:r>
-        <w:t>On the MD-90, Mach Trim is accomplished via nose up stabilizer commands directly from DFGS. This position offset is removed as the aircraft slows.</w:t>
+      <w:bookmarkStart w:id="18" w:name="_Toc211989220"/>
+      <w:r>
+        <w:t>Ignition</w:t>
+      </w:r>
+      <w:bookmarkEnd w:id="18"/>
+    </w:p>
+    <w:p>
+      <w:r>
+        <w:t>On the MD-80, ignition is not automatic. Ignition must be selected if desired.</w:t>
+      </w:r>
+    </w:p>
+    <w:p>
+      <w:r>
+        <w:t xml:space="preserve">On the MD-90, ignition is controlled automatically. It can be overridden to </w:t>
+      </w:r>
+      <w:r>
+        <w:t>“ON”</w:t>
+      </w:r>
+      <w:r>
+        <w:t xml:space="preserve"> if desired.</w:t>
+      </w:r>
+    </w:p>
+    <w:p/>
+    <w:p>
+      <w:pPr>
+        <w:pStyle w:val="Heading2"/>
+      </w:pPr>
+      <w:bookmarkStart w:id="19" w:name="_Toc211989221"/>
+      <w:r>
+        <w:lastRenderedPageBreak/>
+        <w:t>Instrumentation</w:t>
+      </w:r>
+      <w:bookmarkEnd w:id="19"/>
+    </w:p>
+    <w:p>
+      <w:r>
+        <w:t>The MD-80 has either round dials for engine instrumentation or the electronics Engine Display Panel (EDP) installed. There are no vibration indications.</w:t>
+      </w:r>
+    </w:p>
+    <w:p>
+      <w:r>
+        <w:t>The MD-90 has electronic instrumentation for the engines and has vibration indications added.</w:t>
+      </w:r>
+    </w:p>
+    <w:p/>
+    <w:p>
+      <w:pPr>
+        <w:pStyle w:val="Heading2"/>
+      </w:pPr>
+      <w:bookmarkStart w:id="20" w:name="_Toc211989222"/>
+      <w:r>
+        <w:t>N1 Mode</w:t>
+      </w:r>
+      <w:bookmarkEnd w:id="20"/>
+    </w:p>
+    <w:p>
+      <w:r>
+        <w:t>On the MD-80, Full Authority Digital Engine Control (FADEC) and thus N1 Mode is not installed.</w:t>
+      </w:r>
+    </w:p>
+    <w:p>
+      <w:r>
+        <w:t>On the MD-90, N1 Mode can be activated if EPR indication is unreliable, or the system can automatically revert to N1 Mode</w:t>
+      </w:r>
+      <w:r>
+        <w:t xml:space="preserve"> if a failure occurs. N1 Mode is also used for reverse thrust. Thrust limitation and the Auto Thrust System (ATS) are not available in N1 Mode.</w:t>
+      </w:r>
+    </w:p>
+    <w:p/>
+    <w:p>
+      <w:pPr>
+        <w:pStyle w:val="Heading2"/>
+      </w:pPr>
+      <w:bookmarkStart w:id="21" w:name="_Toc211989223"/>
+      <w:r>
+        <w:t>Thrust Limits</w:t>
+      </w:r>
+      <w:bookmarkEnd w:id="21"/>
+    </w:p>
+    <w:p>
+      <w:r>
+        <w:t xml:space="preserve">On the MD-80, thrust limits are computed by the Digital Flight Guidance System. On aircraft without Engine Display Panel (EDP), the active limit is displayed and selected on the Thrust Rating Indicator (TRI). On aircraft with EDP, the active limit is displayed on the EDP and selected on the Thrust Rating Panel (TRP). </w:t>
+      </w:r>
+      <w:r>
+        <w:t>Separate</w:t>
+      </w:r>
+      <w:r>
+        <w:t xml:space="preserve"> “T/O” and “G/A” modes are available. “CRZ” mode is available. “EPR SEL” mode is not installed. </w:t>
+      </w:r>
+      <w:r>
+        <w:t>Thrust limit selection is mostly manual aside from certain automatic transitions</w:t>
+      </w:r>
+      <w:r>
+        <w:t xml:space="preserve"> to </w:t>
+      </w:r>
+      <w:r>
+        <w:t>“</w:t>
+      </w:r>
+      <w:r>
+        <w:t>G/A</w:t>
+      </w:r>
+      <w:r>
+        <w:t>”</w:t>
+      </w:r>
+      <w:r>
+        <w:t xml:space="preserve"> mode</w:t>
+      </w:r>
+      <w:r>
+        <w:t>.</w:t>
+      </w:r>
+    </w:p>
+    <w:p>
+      <w:r>
+        <w:t>On the MD-90, thrust limits are computed by the Full Authority Digital Engine Control (FADEC) units installed on each engine.</w:t>
+      </w:r>
+      <w:r>
+        <w:t xml:space="preserve"> There are small differences between standard and EFD MD-90’s.</w:t>
+      </w:r>
+    </w:p>
+    <w:p>
+      <w:r>
+        <w:t xml:space="preserve">On </w:t>
+      </w:r>
+      <w:r>
+        <w:t xml:space="preserve">the </w:t>
+      </w:r>
+      <w:r>
+        <w:t xml:space="preserve">standard </w:t>
+      </w:r>
+      <w:r>
+        <w:t>MD-90</w:t>
+      </w:r>
+      <w:r>
+        <w:t>, the thrust limit operates similarly to MD-80</w:t>
+      </w:r>
+      <w:r>
+        <w:t xml:space="preserve">’s equipped </w:t>
+      </w:r>
+      <w:r>
+        <w:t>with EDP</w:t>
+      </w:r>
+      <w:r>
+        <w:t xml:space="preserve">. The </w:t>
+      </w:r>
+      <w:r>
+        <w:t>“</w:t>
+      </w:r>
+      <w:r>
+        <w:t>T/O</w:t>
+      </w:r>
+      <w:r>
+        <w:t>”</w:t>
+      </w:r>
+      <w:r>
+        <w:t xml:space="preserve"> and </w:t>
+      </w:r>
+      <w:r>
+        <w:t>“</w:t>
+      </w:r>
+      <w:r>
+        <w:t>G/A</w:t>
+      </w:r>
+      <w:r>
+        <w:t>”</w:t>
+      </w:r>
+      <w:r>
+        <w:t xml:space="preserve"> modes are combined into the “TOGA” mode. The </w:t>
+      </w:r>
+      <w:r>
+        <w:t>“</w:t>
+      </w:r>
+      <w:r>
+        <w:t>CRZ</w:t>
+      </w:r>
+      <w:r>
+        <w:t>”</w:t>
+      </w:r>
+      <w:r>
+        <w:t xml:space="preserve"> mode was removed. </w:t>
+      </w:r>
+      <w:r>
+        <w:t>“EPR SEL”</w:t>
+      </w:r>
+      <w:r>
+        <w:t xml:space="preserve"> mode is </w:t>
+      </w:r>
+      <w:r>
+        <w:t>installed</w:t>
+      </w:r>
+      <w:r>
+        <w:t>.</w:t>
+      </w:r>
+    </w:p>
+    <w:p>
+      <w:r>
+        <w:t xml:space="preserve">On the EFD MD-90, thrust limits are automatically selected by the Flight Management System (FMS), aside from the takeoff to climb thrust reduction. </w:t>
+      </w:r>
+      <w:r>
+        <w:t>“</w:t>
+      </w:r>
+      <w:r>
+        <w:t>T/O</w:t>
+      </w:r>
+      <w:r>
+        <w:t>”</w:t>
+      </w:r>
+      <w:r>
+        <w:t xml:space="preserve"> and </w:t>
+      </w:r>
+      <w:r>
+        <w:t>“</w:t>
+      </w:r>
+      <w:r>
+        <w:t>G/A</w:t>
+      </w:r>
+      <w:r>
+        <w:t>”</w:t>
+      </w:r>
+      <w:r>
+        <w:t xml:space="preserve"> are separate modes. The </w:t>
+      </w:r>
+      <w:r>
+        <w:t>“</w:t>
+      </w:r>
+      <w:r>
+        <w:t>CRZ</w:t>
+      </w:r>
+      <w:r>
+        <w:t>”</w:t>
+      </w:r>
+      <w:r>
+        <w:t xml:space="preserve"> mode is available. The thrust limit mode can be overridden in the Multi</w:t>
+      </w:r>
+      <w:r>
+        <w:t>f</w:t>
+      </w:r>
+      <w:r>
+        <w:t>unction Control and Display Unit (MCDU). Engine rating (25K or 28K)</w:t>
+      </w:r>
+      <w:r>
+        <w:t xml:space="preserve">, </w:t>
+      </w:r>
+      <w:r>
+        <w:t>FLEX takeoff</w:t>
+      </w:r>
+      <w:r>
+        <w:t>, and “EPR SEL” mode are</w:t>
+      </w:r>
+      <w:r>
+        <w:t xml:space="preserve"> selected via the MCDU. FLEX takeoff is only available with the 25K rating</w:t>
+      </w:r>
+      <w:r>
+        <w:t xml:space="preserve"> selected</w:t>
+      </w:r>
+      <w:r>
+        <w:t>.</w:t>
+      </w:r>
+    </w:p>
+    <w:p>
+      <w:r>
+        <w:t xml:space="preserve">When </w:t>
+      </w:r>
+      <w:r>
+        <w:t xml:space="preserve">the </w:t>
+      </w:r>
+      <w:r>
+        <w:t>“</w:t>
+      </w:r>
+      <w:r>
+        <w:t>T/O</w:t>
+      </w:r>
+      <w:r>
+        <w:t>”</w:t>
+      </w:r>
+      <w:r>
+        <w:t xml:space="preserve"> mode is active</w:t>
+      </w:r>
+      <w:r>
+        <w:t xml:space="preserve"> on the MD-90 EFD</w:t>
+      </w:r>
+      <w:r>
+        <w:t xml:space="preserve">, </w:t>
+      </w:r>
+      <w:r>
+        <w:t xml:space="preserve">the </w:t>
+      </w:r>
+      <w:r>
+        <w:t>“</w:t>
+      </w:r>
+      <w:r>
+        <w:t>CLB</w:t>
+      </w:r>
+      <w:r>
+        <w:t>”</w:t>
+      </w:r>
+      <w:r>
+        <w:t xml:space="preserve"> mode </w:t>
+      </w:r>
+      <w:r>
+        <w:t>can be</w:t>
+      </w:r>
+      <w:r>
+        <w:t xml:space="preserve"> armed by pulling the altitude knob when above 400 feet radio altitude.</w:t>
+      </w:r>
+      <w:r>
+        <w:t xml:space="preserve"> The </w:t>
+      </w:r>
+      <w:r>
+        <w:t>“</w:t>
+      </w:r>
+      <w:r>
+        <w:t>CLB</w:t>
+      </w:r>
+      <w:r>
+        <w:t>”</w:t>
+      </w:r>
+      <w:r>
+        <w:t xml:space="preserve"> mode will automatically engage at the thrust reduction altitude. Further mode changes are automatic.</w:t>
       </w:r>
     </w:p>
     <w:p/>
     <w:p/>
     <w:p/>
+    <w:p/>
+    <w:p>
+      <w:pPr>
+        <w:pStyle w:val="Heading1"/>
+      </w:pPr>
+      <w:bookmarkStart w:id="22" w:name="_Toc211989224"/>
+      <w:r>
+        <w:lastRenderedPageBreak/>
+        <w:t>Flight Controls</w:t>
+      </w:r>
+      <w:bookmarkEnd w:id="22"/>
+    </w:p>
     <w:p>
       <w:pPr>
         <w:pStyle w:val="Heading2"/>
       </w:pPr>
-      <w:bookmarkStart w:id="7" w:name="_Toc211989209"/>
-      <w:r>
-        <w:lastRenderedPageBreak/>
-        <w:t>Performance and VNAV</w:t>
-      </w:r>
-      <w:bookmarkEnd w:id="7"/>
-    </w:p>
-    <w:p>
-      <w:r>
-        <w:t xml:space="preserve">MD-80’s equipped with a Performance Management System (PMS) have a </w:t>
-      </w:r>
-      <w:r>
-        <w:t>“</w:t>
-      </w:r>
-      <w:r>
-        <w:t>PERF</w:t>
-      </w:r>
-      <w:r>
-        <w:t>”</w:t>
-      </w:r>
-      <w:r>
-        <w:t xml:space="preserve"> button on the Flight Guidance Control Panel (FGCP). PMS modes are available on the Autoflight system.</w:t>
-      </w:r>
-    </w:p>
-    <w:p>
-      <w:r>
-        <w:t xml:space="preserve">On the MD-90, PMS is not installed. The FGCP has </w:t>
-      </w:r>
-      <w:r>
-        <w:t>“</w:t>
-      </w:r>
-      <w:r>
-        <w:t>VNAV</w:t>
-      </w:r>
-      <w:r>
-        <w:t>”</w:t>
-      </w:r>
-      <w:r>
-        <w:t xml:space="preserve"> and </w:t>
-      </w:r>
-      <w:r>
-        <w:t>“</w:t>
-      </w:r>
-      <w:r>
-        <w:t>FMS OVRD</w:t>
-      </w:r>
-      <w:r>
-        <w:t>”</w:t>
-      </w:r>
-      <w:r>
-        <w:t xml:space="preserve"> buttons and VNAV modes are available on the Autoflight system. This is identical to MD-80’s equipped with Honeywell AFMS.</w:t>
+      <w:bookmarkStart w:id="23" w:name="_Toc211989225"/>
+      <w:r>
+        <w:t>Elevators</w:t>
+      </w:r>
+      <w:bookmarkEnd w:id="23"/>
+    </w:p>
+    <w:p>
+      <w:r>
+        <w:t>The MD-80’s elevators are normally manually flown by control tabs. If the elevators are commanded more than 10 degrees nose down, the elevator is hydraulically driven.</w:t>
+      </w:r>
+    </w:p>
+    <w:p>
+      <w:r>
+        <w:t xml:space="preserve">The MD-90’s elevators are normally hydraulically driven. Manual reversion to control tabs is available if hydraulics fail or the ELEV CONT ELEV switch is selected </w:t>
+      </w:r>
+      <w:r>
+        <w:t>“OFF”</w:t>
+      </w:r>
+      <w:r>
+        <w:t>.</w:t>
       </w:r>
     </w:p>
     <w:p/>
     <w:p>
       <w:pPr>
+        <w:pStyle w:val="Heading2"/>
+      </w:pPr>
+      <w:bookmarkStart w:id="24" w:name="_Toc211989226"/>
+      <w:r>
+        <w:t>Pylon Flaps</w:t>
+      </w:r>
+      <w:bookmarkEnd w:id="24"/>
+    </w:p>
+    <w:p>
+      <w:r>
+        <w:t>The MD-80 does not have pylon flaps.</w:t>
+      </w:r>
+    </w:p>
+    <w:p>
+      <w:r>
+        <w:t>The MD-90 has flaps on the engine pylons which deflect downward hydraulically when the yoke reaches the full nose down position. This aids downward pitching motion during stalling conditions which may are stronger than on the MD-80 due to the heavier engines.</w:t>
+      </w:r>
+    </w:p>
+    <w:p/>
+    <w:p>
+      <w:pPr>
         <w:pStyle w:val="Heading1"/>
       </w:pPr>
-      <w:bookmarkStart w:id="8" w:name="_Toc211989210"/>
-      <w:r>
-        <w:t xml:space="preserve">Auxiliary </w:t>
-      </w:r>
-      <w:r>
-        <w:t>Power Unit</w:t>
-      </w:r>
-      <w:bookmarkEnd w:id="8"/>
-    </w:p>
-    <w:p>
-      <w:r>
-        <w:t xml:space="preserve">On the MD-80, the Auxiliary Power Unit (APU) is the Garrett </w:t>
-      </w:r>
-      <w:r>
-        <w:t>GTCP85-98DHF</w:t>
-      </w:r>
-      <w:r>
-        <w:t>. No Engine Control Unit (ECU) is installed.</w:t>
-      </w:r>
-    </w:p>
-    <w:p>
-      <w:r>
-        <w:t>On the MD-90, a more capable AlliedSignal 131-9D APU is installed. The APU is controlled by the ECU.</w:t>
-      </w:r>
-    </w:p>
-    <w:p/>
-    <w:p>
-      <w:pPr>
-        <w:pStyle w:val="Heading1"/>
-      </w:pPr>
-      <w:bookmarkStart w:id="9" w:name="_Toc211989211"/>
-      <w:r>
-        <w:t>Electrical System</w:t>
-      </w:r>
-      <w:bookmarkEnd w:id="9"/>
+      <w:bookmarkStart w:id="25" w:name="_Toc211989227"/>
+      <w:r>
+        <w:t>Fuel System</w:t>
+      </w:r>
+      <w:bookmarkEnd w:id="25"/>
     </w:p>
     <w:p>
       <w:pPr>
         <w:pStyle w:val="Heading2"/>
       </w:pPr>
-      <w:bookmarkStart w:id="10" w:name="_Toc211989212"/>
-      <w:r>
-        <w:t>APU and External Power</w:t>
-      </w:r>
-      <w:bookmarkEnd w:id="10"/>
-    </w:p>
-    <w:p>
-      <w:r>
-        <w:t>On the MD-80, APU and external power have their own connections to the left and right AC buses. There are switches to control each connection.</w:t>
-      </w:r>
-    </w:p>
-    <w:p>
-      <w:r>
-        <w:t xml:space="preserve">On the MD-90, </w:t>
-      </w:r>
-      <w:r>
-        <w:t xml:space="preserve">APU and </w:t>
-      </w:r>
-      <w:r>
-        <w:t>e</w:t>
-      </w:r>
-      <w:r>
-        <w:t xml:space="preserve">xternal </w:t>
-      </w:r>
-      <w:r>
-        <w:t>p</w:t>
-      </w:r>
-      <w:r>
-        <w:t xml:space="preserve">ower connect </w:t>
-      </w:r>
-      <w:r>
-        <w:t xml:space="preserve">to the AC Tie bus </w:t>
-      </w:r>
-      <w:r>
-        <w:t xml:space="preserve">“in-between” the tie switches. The tie switches can be moved to the “OPEN” position to </w:t>
-      </w:r>
-      <w:r>
-        <w:t>prevent APU or external power from being connected to the respective AC bus.</w:t>
-      </w:r>
-    </w:p>
-    <w:p>
-      <w:r>
-        <w:t>The MD-90 is unique in that the external power switch is normally in the “ON” position. The relay connecting external power to the tie bus is controlled by the Electrical Power Control Unit (EPCU).</w:t>
-      </w:r>
-    </w:p>
-    <w:p/>
-    <w:p>
-      <w:pPr>
-        <w:pStyle w:val="Heading2"/>
-      </w:pPr>
-      <w:bookmarkStart w:id="11" w:name="_Toc211989213"/>
-      <w:r>
-        <w:t>Batteries</w:t>
-      </w:r>
-      <w:bookmarkEnd w:id="11"/>
-    </w:p>
-    <w:p>
-      <w:r>
-        <w:t>The MD-80 has two 14-volt batteries in series.</w:t>
+      <w:bookmarkStart w:id="26" w:name="_Toc211989228"/>
+      <w:r>
+        <w:t>Alternate Fuel Burn</w:t>
+      </w:r>
+      <w:bookmarkEnd w:id="26"/>
+    </w:p>
+    <w:p>
+      <w:r>
+        <w:t xml:space="preserve">Alternate Fuel Burn (AFB) burns the fuel tanks in </w:t>
+      </w:r>
+      <w:r>
+        <w:t xml:space="preserve">an </w:t>
+      </w:r>
+      <w:r>
+        <w:t>alternating order when the center tank switches are in the “AUTO” position. The MD-90 EFD has a separate AFB switch.</w:t>
+      </w:r>
+    </w:p>
+    <w:p>
+      <w:r>
+        <w:t xml:space="preserve">Not all MD-80’s have </w:t>
+      </w:r>
+      <w:r>
+        <w:t xml:space="preserve">AFB </w:t>
+      </w:r>
+      <w:r>
+        <w:t>installed.</w:t>
+      </w:r>
+    </w:p>
+    <w:p>
+      <w:r>
+        <w:t>The fuel schedule is as follows when AFB is enabled:</w:t>
+      </w:r>
+      <w:r>
+        <w:br/>
+        <w:t>- Center tank to 10,000 pounds</w:t>
+      </w:r>
+      <w:r>
+        <w:br/>
+        <w:t>- Main tanks to 4,000 pounds</w:t>
+      </w:r>
+      <w:r>
+        <w:br/>
+        <w:t>- Center tank to empty</w:t>
+      </w:r>
+      <w:r>
+        <w:br/>
+        <w:t>- Main tanks to empty</w:t>
+      </w:r>
+    </w:p>
+    <w:p>
+      <w:r>
+        <w:t>All MD-90’s have AFB installed.</w:t>
+      </w:r>
+    </w:p>
+    <w:p>
+      <w:r>
+        <w:t>The fuel schedule is as follows when AFB is enabled:</w:t>
+      </w:r>
+      <w:r>
+        <w:br/>
+        <w:t xml:space="preserve">- </w:t>
+      </w:r>
+      <w:r>
+        <w:t>Center tank to 3,000</w:t>
+      </w:r>
+      <w:r>
+        <w:t xml:space="preserve"> pounds</w:t>
+      </w:r>
+      <w:r>
+        <w:br/>
+        <w:t>- M</w:t>
+      </w:r>
+      <w:r>
+        <w:t>ain tanks to</w:t>
       </w:r>
       <w:r>
         <w:t xml:space="preserve"> </w:t>
       </w:r>
       <w:r>
-        <w:t>The MD-90 has three 9-volt batteries in series</w:t>
-      </w:r>
-      <w:r>
-        <w:t xml:space="preserve"> with longer runtime</w:t>
-      </w:r>
-      <w:r>
-        <w:t>.</w:t>
-      </w:r>
-    </w:p>
-    <w:p/>
-    <w:p>
-      <w:pPr>
-        <w:pStyle w:val="Heading2"/>
-      </w:pPr>
-      <w:bookmarkStart w:id="12" w:name="_Toc211989214"/>
-      <w:r>
-        <w:t>Emergency Power</w:t>
-      </w:r>
-      <w:bookmarkEnd w:id="12"/>
-    </w:p>
-    <w:p>
-      <w:r>
-        <w:t>The MD-80 emergency power can be selected “OFF” or “ON”.</w:t>
-      </w:r>
-    </w:p>
-    <w:p>
-      <w:r>
-        <w:t>The MD-90 emergency power can be armed by moving the knob to the “ARM” position. If armed, emergency power will automatically turn on if power is lost to the emergency AC, emergency DC, or transfer DC buses.</w:t>
+        <w:t>4,000</w:t>
+      </w:r>
+      <w:r>
+        <w:t xml:space="preserve"> pounds</w:t>
+      </w:r>
+      <w:r>
+        <w:br/>
+        <w:t>- C</w:t>
+      </w:r>
+      <w:r>
+        <w:t>enter tank to</w:t>
+      </w:r>
+      <w:r>
+        <w:t xml:space="preserve"> </w:t>
+      </w:r>
+      <w:r>
+        <w:t>empty</w:t>
+      </w:r>
+      <w:r>
+        <w:br/>
+        <w:t>- Main tanks to empty</w:t>
       </w:r>
     </w:p>
     <w:p/>
     <w:p/>
-    <w:p>
-      <w:pPr>
-        <w:pStyle w:val="Heading2"/>
-      </w:pPr>
-      <w:bookmarkStart w:id="13" w:name="_Toc211989215"/>
-      <w:r>
-        <w:lastRenderedPageBreak/>
-        <w:t>Electrical Power Control Unit</w:t>
-      </w:r>
-      <w:bookmarkEnd w:id="13"/>
-    </w:p>
-    <w:p>
-      <w:r>
-        <w:t>The MD-80 electrical system is controlled manually aside from a few automatic functions. There may be a break in power when transferring sources of various buses.</w:t>
-      </w:r>
-    </w:p>
-    <w:p>
-      <w:r>
-        <w:t>Some of the MD-90 electrical system is controlled by the Electrical Power Control Panel (EPCU). The EPCU will parallel sources to buses in order to prevent a break in power when transferring. The EPCU also controls the AC and DC bus ties as well as emergency power.</w:t>
-      </w:r>
-    </w:p>
     <w:p/>
-    <w:p>
-      <w:pPr>
-        <w:pStyle w:val="Heading2"/>
-      </w:pPr>
-      <w:bookmarkStart w:id="14" w:name="_Toc211989216"/>
-      <w:r>
-        <w:t>Engine Generators</w:t>
-      </w:r>
-      <w:bookmarkEnd w:id="14"/>
-    </w:p>
-    <w:p>
-      <w:r>
-        <w:t>On the MD-80, engine electrical power is provided</w:t>
-      </w:r>
-      <w:r>
-        <w:t xml:space="preserve"> conventionally</w:t>
-      </w:r>
-      <w:r>
-        <w:t xml:space="preserve"> via an Integrated Drive Generator (IDG) and Constant Speed Drive (CSD).</w:t>
-      </w:r>
-    </w:p>
-    <w:p>
-      <w:r>
-        <w:t xml:space="preserve">There are not IDGs or CSDs on the MD-90. Engine electrical power is provided via </w:t>
-      </w:r>
-      <w:r>
-        <w:t>a Variable Speed Constant Frequency (VSCF) system. The generators output 232-400VAC 800-1600Hz which is converted into DC power before being converted to 115VAC 400Hz.</w:t>
-      </w:r>
-    </w:p>
-    <w:p>
-      <w:r>
-        <w:t>Separate cooling is provided for the VSCFs in the E/E compartment in the front of the airplane.</w:t>
-      </w:r>
-    </w:p>
-    <w:p/>
-    <w:p>
-      <w:pPr>
-        <w:pStyle w:val="Heading2"/>
-      </w:pPr>
-      <w:bookmarkStart w:id="15" w:name="_Toc211989217"/>
-      <w:r>
-        <w:t>Tie Buses</w:t>
-      </w:r>
-      <w:bookmarkEnd w:id="15"/>
-    </w:p>
-    <w:p>
-      <w:r>
-        <w:t>The MD-80 tie bus is controlled by a single switch. The normal position is “AUTO”.</w:t>
-      </w:r>
-    </w:p>
-    <w:p>
-      <w:r>
-        <w:t>The MD-90 has two switches controlling the tie</w:t>
-      </w:r>
-      <w:r>
-        <w:t>, one for each side system</w:t>
-      </w:r>
-      <w:r>
-        <w:t>. The normal position of both switches is “AUTO”.</w:t>
-      </w:r>
-      <w:r>
-        <w:t xml:space="preserve"> APU and external power connect “in-between” these switches.</w:t>
-      </w:r>
-    </w:p>
-    <w:p/>
-    <w:p>
-      <w:pPr>
-        <w:pStyle w:val="Heading1"/>
-      </w:pPr>
-      <w:bookmarkStart w:id="16" w:name="_Toc211989218"/>
-      <w:r>
-        <w:t>Engines</w:t>
-      </w:r>
-      <w:bookmarkEnd w:id="16"/>
-    </w:p>
-    <w:p>
-      <w:r>
-        <w:t>The MD-80 has two Pratt &amp; Whitney JT8D-200 engines. The engines are controlled conventionally via cables from the throttles to the fuel control units.</w:t>
-      </w:r>
-      <w:r>
-        <w:t xml:space="preserve"> Reverse thrust is accomplished via clamshell buckets.</w:t>
-      </w:r>
-    </w:p>
-    <w:p>
-      <w:r>
-        <w:t xml:space="preserve">The MD-90 has two </w:t>
-      </w:r>
-      <w:r>
-        <w:t xml:space="preserve">high-bypass, </w:t>
-      </w:r>
-      <w:r>
-        <w:t>higher thrust, more efficient, International Aero Engines V2500 engines. The engines are controlled by signals from the throttles to Full Authority Digital Engine Control (FADEC) units installed on each engine.</w:t>
-      </w:r>
-      <w:r>
-        <w:t xml:space="preserve"> Reverse thrust is cascade-style. Activation above 60 knots provide 1.3 EPR of thrust. Below 60 knots, only 1.07 EPR is available.</w:t>
-      </w:r>
-    </w:p>
-    <w:p/>
-    <w:p>
-      <w:pPr>
-        <w:pStyle w:val="Heading2"/>
-      </w:pPr>
-      <w:bookmarkStart w:id="17" w:name="_Toc211989219"/>
-      <w:r>
-        <w:t>Automatic Reserve Thrust</w:t>
-      </w:r>
-      <w:bookmarkEnd w:id="17"/>
-    </w:p>
-    <w:p>
-      <w:r>
-        <w:t>On the MD-80,</w:t>
-      </w:r>
-      <w:r>
-        <w:t xml:space="preserve"> </w:t>
-      </w:r>
-      <w:r>
-        <w:t>if an engine fails during takeoff</w:t>
-      </w:r>
-      <w:r>
-        <w:t>, the Automatic Reserve Thrust (ART) system automatically increases engine thrust on the remaining engine from normal to maximum takeoff thrust. ART is disarmed for FLEX takeoff.</w:t>
-      </w:r>
-    </w:p>
-    <w:p>
-      <w:r>
-        <w:lastRenderedPageBreak/>
-        <w:t>On the MD-90, ART is not installed. This is not to be confused with Automatic Thrust Restoration (ATR), which is still available.</w:t>
-      </w:r>
-    </w:p>
-    <w:p/>
-    <w:p>
-      <w:pPr>
-        <w:pStyle w:val="Heading2"/>
-      </w:pPr>
-      <w:bookmarkStart w:id="18" w:name="_Toc211989220"/>
-      <w:r>
-        <w:t>Ignition</w:t>
-      </w:r>
-      <w:bookmarkEnd w:id="18"/>
-    </w:p>
-    <w:p>
-      <w:r>
-        <w:t>On the MD-80, ignition is not automatic. Ignition must be selected if desired.</w:t>
-      </w:r>
-    </w:p>
-    <w:p>
-      <w:r>
-        <w:t xml:space="preserve">On the MD-90, ignition is controlled automatically. It can be overridden </w:t>
-      </w:r>
-      <w:proofErr w:type="gramStart"/>
-      <w:r>
-        <w:t>to</w:t>
-      </w:r>
-      <w:proofErr w:type="gramEnd"/>
-      <w:r>
-        <w:t xml:space="preserve"> </w:t>
-      </w:r>
-      <w:r>
-        <w:t>“ON”</w:t>
-      </w:r>
-      <w:r>
-        <w:t xml:space="preserve"> if desired.</w:t>
-      </w:r>
-    </w:p>
-    <w:p/>
-    <w:p>
-      <w:pPr>
-        <w:pStyle w:val="Heading2"/>
-      </w:pPr>
-      <w:bookmarkStart w:id="19" w:name="_Toc211989221"/>
-      <w:r>
-        <w:t>Instrumentation</w:t>
-      </w:r>
-      <w:bookmarkEnd w:id="19"/>
-    </w:p>
-    <w:p>
-      <w:r>
-        <w:t>The MD-80 has either round dials for engine instrumentation or the electronics Engine Display Panel (EDP) installed. There are no vibration indications.</w:t>
-      </w:r>
-    </w:p>
-    <w:p>
-      <w:r>
-        <w:t>The MD-90 has electronic instrumentation for the engines and has vibration indications added.</w:t>
-      </w:r>
-    </w:p>
-    <w:p/>
-    <w:p>
-      <w:pPr>
-        <w:pStyle w:val="Heading2"/>
-      </w:pPr>
-      <w:bookmarkStart w:id="20" w:name="_Toc211989222"/>
-      <w:r>
-        <w:t>N1 Mode</w:t>
-      </w:r>
-      <w:bookmarkEnd w:id="20"/>
-    </w:p>
-    <w:p>
-      <w:r>
-        <w:t xml:space="preserve">On the MD-80, </w:t>
-      </w:r>
-      <w:r>
-        <w:t>Full Authority Digital Engine Control (FADEC)</w:t>
-      </w:r>
-      <w:r>
-        <w:t xml:space="preserve"> and thus N1 Mode is not installed.</w:t>
-      </w:r>
-    </w:p>
-    <w:p>
-      <w:r>
-        <w:t>On the MD-90, N1 Mode can be activated if EPR indication is unreliable, or the system can automatically revert to N1 Mode</w:t>
-      </w:r>
-      <w:r>
-        <w:t xml:space="preserve"> if a failure occurs. N1 Mode is also used for reverse thrust. Thrust limitation and the Auto Thrust System (ATS) are not available in N1 Mode.</w:t>
-      </w:r>
-    </w:p>
-    <w:p/>
-    <w:p>
-      <w:pPr>
-        <w:pStyle w:val="Heading2"/>
-      </w:pPr>
-      <w:bookmarkStart w:id="21" w:name="_Toc211989223"/>
-      <w:r>
-        <w:t>Thrust Limits</w:t>
-      </w:r>
-      <w:bookmarkEnd w:id="21"/>
-    </w:p>
-    <w:p>
-      <w:r>
-        <w:t xml:space="preserve">On the MD-80, thrust limits are computed by the Digital Flight Guidance System. On aircraft without Engine Display Panel (EDP), the active limit is displayed and selected on the Thrust Rating Indicator (TRI). On aircraft with EDP, the active limit is displayed on the EDP and selected on the Thrust Rating Panel (TRP). </w:t>
-      </w:r>
-      <w:r>
-        <w:t>Separate</w:t>
-      </w:r>
-      <w:r>
-        <w:t xml:space="preserve"> “T/O” and “G/A” modes are available. “CRZ” mode is available. “EPR SEL” mode is not installed. </w:t>
-      </w:r>
-      <w:r>
-        <w:t>Thrust limit selection is mostly manual aside from certain automatic transitions</w:t>
-      </w:r>
-      <w:r>
-        <w:t xml:space="preserve"> to </w:t>
-      </w:r>
-      <w:r>
-        <w:t>“</w:t>
-      </w:r>
-      <w:r>
-        <w:t>G/A</w:t>
-      </w:r>
-      <w:r>
-        <w:t>”</w:t>
-      </w:r>
-      <w:r>
-        <w:t xml:space="preserve"> mode</w:t>
-      </w:r>
-      <w:r>
-        <w:t>.</w:t>
-      </w:r>
-    </w:p>
-    <w:p>
-      <w:r>
-        <w:t>On the MD-90, thrust limits are computed by the Full Authority Digital Engine Control (FADEC) units installed on each engine.</w:t>
-      </w:r>
-      <w:r>
-        <w:t xml:space="preserve"> There are small differences between standard and EFD MD-90’s.</w:t>
-      </w:r>
-    </w:p>
-    <w:p>
-      <w:r>
-        <w:t xml:space="preserve">On </w:t>
-      </w:r>
-      <w:r>
-        <w:t xml:space="preserve">the </w:t>
-      </w:r>
-      <w:r>
-        <w:t xml:space="preserve">standard </w:t>
-      </w:r>
-      <w:r>
-        <w:t>MD-90</w:t>
-      </w:r>
-      <w:r>
-        <w:t>, the thrust limit operates similarly to MD-80</w:t>
-      </w:r>
-      <w:r>
-        <w:t xml:space="preserve">’s equipped </w:t>
-      </w:r>
-      <w:r>
-        <w:t>with EDP</w:t>
-      </w:r>
-      <w:r>
-        <w:t xml:space="preserve">. The </w:t>
-      </w:r>
-      <w:r>
-        <w:t>“</w:t>
-      </w:r>
-      <w:r>
-        <w:t>T/O</w:t>
-      </w:r>
-      <w:r>
-        <w:t>”</w:t>
-      </w:r>
-      <w:r>
-        <w:t xml:space="preserve"> and </w:t>
-      </w:r>
-      <w:r>
-        <w:t>“</w:t>
-      </w:r>
-      <w:r>
-        <w:t>G/A</w:t>
-      </w:r>
-      <w:r>
-        <w:t>”</w:t>
-      </w:r>
-      <w:r>
-        <w:t xml:space="preserve"> modes are combined into the “TOGA” mode. The </w:t>
-      </w:r>
-      <w:r>
-        <w:t>“</w:t>
-      </w:r>
-      <w:r>
-        <w:t>CRZ</w:t>
-      </w:r>
-      <w:r>
-        <w:t>”</w:t>
-      </w:r>
-      <w:r>
-        <w:t xml:space="preserve"> mode was removed. </w:t>
-      </w:r>
-      <w:r>
-        <w:t>“EPR SEL”</w:t>
-      </w:r>
-      <w:r>
-        <w:t xml:space="preserve"> mode is </w:t>
-      </w:r>
-      <w:r>
-        <w:t>installed</w:t>
-      </w:r>
-      <w:r>
-        <w:t>.</w:t>
-      </w:r>
-    </w:p>
-    <w:p>
-      <w:r>
-        <w:t xml:space="preserve">On the EFD MD-90, thrust limits are automatically selected by the Flight Management System (FMS), aside from the takeoff to climb thrust reduction. </w:t>
-      </w:r>
-      <w:r>
-        <w:t>“</w:t>
-      </w:r>
-      <w:r>
-        <w:t>T/O</w:t>
-      </w:r>
-      <w:r>
-        <w:t>”</w:t>
-      </w:r>
-      <w:r>
-        <w:t xml:space="preserve"> and </w:t>
-      </w:r>
-      <w:r>
-        <w:t>“</w:t>
-      </w:r>
-      <w:r>
-        <w:t>G/A</w:t>
-      </w:r>
-      <w:r>
-        <w:t>”</w:t>
-      </w:r>
-      <w:r>
-        <w:t xml:space="preserve"> are separate modes. The </w:t>
-      </w:r>
-      <w:r>
-        <w:t>“</w:t>
-      </w:r>
-      <w:r>
-        <w:t>CRZ</w:t>
-      </w:r>
-      <w:r>
-        <w:t>”</w:t>
-      </w:r>
-      <w:r>
-        <w:t xml:space="preserve"> mode is available. The thrust limit mode can be overridden in the Multi</w:t>
-      </w:r>
-      <w:r>
-        <w:t>f</w:t>
-      </w:r>
-      <w:r>
-        <w:t>unction Control and Display Unit (MCDU). Engine rating (25K or 28K)</w:t>
-      </w:r>
-      <w:r>
-        <w:t xml:space="preserve">, </w:t>
-      </w:r>
-      <w:r>
-        <w:t>FLEX takeoff</w:t>
-      </w:r>
-      <w:r>
-        <w:t>, and “EPR SEL” mode are</w:t>
-      </w:r>
-      <w:r>
-        <w:t xml:space="preserve"> selected via the MCDU. FLEX takeoff is only available with the 25K rating</w:t>
-      </w:r>
-      <w:r>
-        <w:t xml:space="preserve"> selected</w:t>
-      </w:r>
-      <w:r>
-        <w:t>.</w:t>
-      </w:r>
-    </w:p>
-    <w:p>
-      <w:r>
-        <w:lastRenderedPageBreak/>
-        <w:t xml:space="preserve">When </w:t>
-      </w:r>
-      <w:r>
-        <w:t xml:space="preserve">the </w:t>
-      </w:r>
-      <w:r>
-        <w:t>“</w:t>
-      </w:r>
-      <w:r>
-        <w:t>T/O</w:t>
-      </w:r>
-      <w:r>
-        <w:t>”</w:t>
-      </w:r>
-      <w:r>
-        <w:t xml:space="preserve"> mode is active</w:t>
-      </w:r>
-      <w:r>
-        <w:t xml:space="preserve"> on the MD-90 EFD</w:t>
-      </w:r>
-      <w:r>
-        <w:t xml:space="preserve">, </w:t>
-      </w:r>
-      <w:r>
-        <w:t xml:space="preserve">the </w:t>
-      </w:r>
-      <w:r>
-        <w:t>“</w:t>
-      </w:r>
-      <w:r>
-        <w:t>CLB</w:t>
-      </w:r>
-      <w:r>
-        <w:t>”</w:t>
-      </w:r>
-      <w:r>
-        <w:t xml:space="preserve"> mode </w:t>
-      </w:r>
-      <w:r>
-        <w:t>can be</w:t>
-      </w:r>
-      <w:r>
-        <w:t xml:space="preserve"> armed by pulling the altitude knob </w:t>
-      </w:r>
-      <w:r>
-        <w:t>when above 400 feet</w:t>
-      </w:r>
-      <w:r>
-        <w:t xml:space="preserve"> </w:t>
-      </w:r>
-      <w:r>
-        <w:t>radio altitude</w:t>
-      </w:r>
-      <w:r>
-        <w:t>.</w:t>
-      </w:r>
-      <w:r>
-        <w:t xml:space="preserve"> The </w:t>
-      </w:r>
-      <w:r>
-        <w:t>“</w:t>
-      </w:r>
-      <w:r>
-        <w:t>CLB</w:t>
-      </w:r>
-      <w:r>
-        <w:t>”</w:t>
-      </w:r>
-      <w:r>
-        <w:t xml:space="preserve"> mode will automatically engage at the thrust reduction altitude. Further mode changes are automatic.</w:t>
-      </w:r>
-    </w:p>
-    <w:p/>
-    <w:p>
-      <w:pPr>
-        <w:pStyle w:val="Heading1"/>
-      </w:pPr>
-      <w:bookmarkStart w:id="22" w:name="_Toc211989224"/>
-      <w:r>
-        <w:t>Flight Controls</w:t>
-      </w:r>
-      <w:bookmarkEnd w:id="22"/>
-    </w:p>
-    <w:p>
-      <w:pPr>
-        <w:pStyle w:val="Heading2"/>
-      </w:pPr>
-      <w:bookmarkStart w:id="23" w:name="_Toc211989225"/>
-      <w:r>
-        <w:t>Elevators</w:t>
-      </w:r>
-      <w:bookmarkEnd w:id="23"/>
-    </w:p>
-    <w:p>
-      <w:r>
-        <w:t>The MD-80’s elevators are normally manually flown by control tabs. If the elevators are commanded more than 10 degrees nose down, the elevator is hydraulically driven.</w:t>
-      </w:r>
-    </w:p>
-    <w:p>
-      <w:r>
-        <w:t xml:space="preserve">The MD-90’s elevators are normally hydraulically driven. Manual reversion to control tabs is available if hydraulics fail or the ELEV CONT ELEV switch is selected </w:t>
-      </w:r>
-      <w:r>
-        <w:t>“OFF”</w:t>
-      </w:r>
-      <w:r>
-        <w:t>.</w:t>
-      </w:r>
-    </w:p>
-    <w:p/>
-    <w:p>
-      <w:pPr>
-        <w:pStyle w:val="Heading2"/>
-      </w:pPr>
-      <w:bookmarkStart w:id="24" w:name="_Toc211989226"/>
-      <w:r>
-        <w:t>Pylon Flaps</w:t>
-      </w:r>
-      <w:bookmarkEnd w:id="24"/>
-    </w:p>
-    <w:p>
-      <w:r>
-        <w:t>The MD-80 does not have pylon flaps.</w:t>
-      </w:r>
-    </w:p>
-    <w:p>
-      <w:r>
-        <w:t>The MD-90 has flaps on the engine pylons which deflect downward hydraulically when the yoke reaches the full nose down position. This aids downward pitching motion during stalling conditions which may are stronger than on the MD-80 due to the heavier engines.</w:t>
-      </w:r>
-    </w:p>
-    <w:p/>
-    <w:p>
-      <w:pPr>
-        <w:pStyle w:val="Heading1"/>
-        <w:rPr>
-          <w:lang w:val="de-DE"/>
-        </w:rPr>
-      </w:pPr>
-      <w:bookmarkStart w:id="25" w:name="_Toc211989227"/>
-      <w:r>
-        <w:rPr>
-          <w:lang w:val="de-DE"/>
-        </w:rPr>
-        <w:t>Fuel System</w:t>
-      </w:r>
-      <w:bookmarkEnd w:id="25"/>
-    </w:p>
-    <w:p>
-      <w:pPr>
-        <w:pStyle w:val="Heading2"/>
-        <w:rPr>
-          <w:lang w:val="de-DE"/>
-        </w:rPr>
-      </w:pPr>
-      <w:bookmarkStart w:id="26" w:name="_Toc211989228"/>
-      <w:r>
-        <w:rPr>
-          <w:lang w:val="de-DE"/>
-        </w:rPr>
-        <w:t>Alternate Fu</w:t>
-      </w:r>
-      <w:r>
-        <w:rPr>
-          <w:lang w:val="de-DE"/>
-        </w:rPr>
-        <w:t>el Burn</w:t>
-      </w:r>
-      <w:bookmarkEnd w:id="26"/>
-    </w:p>
-    <w:p>
-      <w:r>
-        <w:t>Alternate Fuel Burn (AFB)</w:t>
-      </w:r>
-      <w:r>
-        <w:t xml:space="preserve"> burns the fuel tanks in </w:t>
-      </w:r>
-      <w:r>
-        <w:t xml:space="preserve">an </w:t>
-      </w:r>
-      <w:r>
-        <w:t>alternating order when the center tank switches are in the “AUTO” position. The MD-90 EFD has a separate AFB switch.</w:t>
-      </w:r>
-    </w:p>
-    <w:p>
-      <w:r>
-        <w:t xml:space="preserve">Not all MD-80’s </w:t>
-      </w:r>
-      <w:proofErr w:type="gramStart"/>
-      <w:r>
-        <w:t>have</w:t>
-      </w:r>
-      <w:proofErr w:type="gramEnd"/>
-      <w:r>
-        <w:t xml:space="preserve"> </w:t>
-      </w:r>
-      <w:r>
-        <w:t xml:space="preserve">AFB </w:t>
-      </w:r>
-      <w:r>
-        <w:t>installed.</w:t>
-      </w:r>
-    </w:p>
-    <w:p>
-      <w:r>
-        <w:t>The fuel schedule is as follows when AFB is enabled:</w:t>
-      </w:r>
-      <w:r>
-        <w:br/>
-        <w:t xml:space="preserve">- </w:t>
-      </w:r>
-      <w:r>
-        <w:t>Center tank to 10,000</w:t>
-      </w:r>
-      <w:r>
-        <w:t xml:space="preserve"> p</w:t>
-      </w:r>
-      <w:r>
-        <w:t>ounds</w:t>
-      </w:r>
-      <w:r>
-        <w:br/>
-        <w:t>- M</w:t>
-      </w:r>
-      <w:r>
-        <w:t>ain tanks to 4,000</w:t>
-      </w:r>
-      <w:r>
-        <w:t xml:space="preserve"> po</w:t>
-      </w:r>
-      <w:r>
-        <w:t>unds</w:t>
-      </w:r>
-      <w:r>
-        <w:br/>
-        <w:t>- C</w:t>
-      </w:r>
-      <w:r>
-        <w:t>enter tank to</w:t>
-      </w:r>
-      <w:r>
-        <w:t xml:space="preserve"> </w:t>
-      </w:r>
-      <w:r>
-        <w:t>empty</w:t>
-      </w:r>
-      <w:r>
-        <w:br/>
-        <w:t>- M</w:t>
-      </w:r>
-      <w:r>
-        <w:t>ain</w:t>
-      </w:r>
-      <w:r>
-        <w:t xml:space="preserve"> </w:t>
-      </w:r>
-      <w:r>
-        <w:t>tanks</w:t>
-      </w:r>
-      <w:r>
-        <w:t xml:space="preserve"> to empty</w:t>
-      </w:r>
-    </w:p>
-    <w:p>
-      <w:r>
-        <w:t xml:space="preserve">All MD-90’s </w:t>
-      </w:r>
-      <w:proofErr w:type="gramStart"/>
-      <w:r>
-        <w:t>have</w:t>
-      </w:r>
-      <w:proofErr w:type="gramEnd"/>
-      <w:r>
-        <w:t xml:space="preserve"> AFB installed.</w:t>
-      </w:r>
-    </w:p>
-    <w:p>
-      <w:r>
-        <w:t>The fuel schedule is as follows when AFB is enabled:</w:t>
-      </w:r>
-      <w:r>
-        <w:br/>
-        <w:t xml:space="preserve">- </w:t>
-      </w:r>
-      <w:r>
-        <w:t>Center tank to 3,000</w:t>
-      </w:r>
-      <w:r>
-        <w:t xml:space="preserve"> pounds</w:t>
-      </w:r>
-      <w:r>
-        <w:br/>
-        <w:t>- M</w:t>
-      </w:r>
-      <w:r>
-        <w:t>ain tanks to</w:t>
-      </w:r>
-      <w:r>
-        <w:t xml:space="preserve"> </w:t>
-      </w:r>
-      <w:r>
-        <w:t>4,000</w:t>
-      </w:r>
-      <w:r>
-        <w:t xml:space="preserve"> pounds</w:t>
-      </w:r>
-      <w:r>
-        <w:br/>
-        <w:t>- C</w:t>
-      </w:r>
-      <w:r>
-        <w:t>enter tank to</w:t>
-      </w:r>
-      <w:r>
-        <w:t xml:space="preserve"> </w:t>
-      </w:r>
-      <w:r>
-        <w:t>empty</w:t>
-      </w:r>
-      <w:r>
-        <w:br/>
-        <w:t>- Main tanks to empty</w:t>
-      </w:r>
-    </w:p>
     <w:p>
       <w:pPr>
         <w:pStyle w:val="Heading2"/>
@@ -3668,15 +3478,9 @@
     <w:p>
       <w:pPr>
         <w:pStyle w:val="Heading1"/>
-        <w:rPr>
-          <w:lang w:val="de-DE"/>
-        </w:rPr>
       </w:pPr>
       <w:bookmarkStart w:id="29" w:name="_Toc211989231"/>
       <w:r>
-        <w:rPr>
-          <w:lang w:val="de-DE"/>
-        </w:rPr>
         <w:t>Instrumentation</w:t>
       </w:r>
       <w:bookmarkEnd w:id="29"/>
@@ -3798,12 +3602,16 @@
       </w:r>
     </w:p>
     <w:p/>
+    <w:p/>
+    <w:p/>
+    <w:p/>
     <w:p>
       <w:pPr>
         <w:pStyle w:val="Heading2"/>
       </w:pPr>
       <w:bookmarkStart w:id="31" w:name="_Toc211989233"/>
       <w:r>
+        <w:lastRenderedPageBreak/>
         <w:t>Enhanced Flight Deck</w:t>
       </w:r>
       <w:bookmarkEnd w:id="31"/>
@@ -3818,7 +3626,6 @@
         <w:rPr>
           <w:u w:val="single"/>
         </w:rPr>
-        <w:lastRenderedPageBreak/>
         <w:t>Major Changes:</w:t>
       </w:r>
       <w:r>

</xml_diff>